<commit_message>
updated data wrangling notebook
</commit_message>
<xml_diff>
--- a/docs/Notes.docx
+++ b/docs/Notes.docx
@@ -114,7 +114,19 @@
         <w:rPr>
           <w:lang w:val="en-US"/>
         </w:rPr>
-        <w:t xml:space="preserve">If a player plays multiple games there is not much improvement in </w:t>
+        <w:t>If a player plays m</w:t>
+      </w:r>
+      <w:r>
+        <w:rPr>
+          <w:lang w:val="en-US"/>
+        </w:rPr>
+        <w:t>any</w:t>
+      </w:r>
+      <w:r>
+        <w:rPr>
+          <w:lang w:val="en-US"/>
+        </w:rPr>
+        <w:t xml:space="preserve"> games there is not much improvement in </w:t>
       </w:r>
       <w:r>
         <w:rPr>
@@ -261,7 +273,15 @@
         <w:rPr>
           <w:lang w:val="en-US"/>
         </w:rPr>
-        <w:t>To use this system in other games values of constants – like 350 etc. needs to be calculated separately. There is no reason given for why RD should be less than 350 at the start</w:t>
+        <w:t>To use this system in other gam</w:t>
+      </w:r>
+      <w:bookmarkStart w:id="0" w:name="_GoBack"/>
+      <w:bookmarkEnd w:id="0"/>
+      <w:r>
+        <w:rPr>
+          <w:lang w:val="en-US"/>
+        </w:rPr>
+        <w:t>es values of constants – like 350 etc. needs to be calculated separately. There is no reason given for why RD should be less than 350 at the start</w:t>
       </w:r>
       <w:r>
         <w:rPr>
@@ -502,8 +522,6 @@
         </w:rPr>
         <w:t xml:space="preserve"> system.</w:t>
       </w:r>
-      <w:bookmarkStart w:id="0" w:name="_GoBack"/>
-      <w:bookmarkEnd w:id="0"/>
     </w:p>
     <w:p>
       <w:pPr>

</xml_diff>